<commit_message>
Inserção e correção de requesitos
</commit_message>
<xml_diff>
--- a/BD/Integração Fluxo-BD (INCOMPLETO).docx
+++ b/BD/Integração Fluxo-BD (INCOMPLETO).docx
@@ -1,6 +1,6 @@
 
 <file path=word/document.xml><?xml version="1.0" encoding="utf-8"?>
-<w:document xmlns:wpc="http://schemas.microsoft.com/office/word/2010/wordprocessingCanvas" xmlns:mc="http://schemas.openxmlformats.org/markup-compatibility/2006" xmlns:o="urn:schemas-microsoft-com:office:office" xmlns:r="http://schemas.openxmlformats.org/officeDocument/2006/relationships" xmlns:m="http://schemas.openxmlformats.org/officeDocument/2006/math" xmlns:v="urn:schemas-microsoft-com:vml" xmlns:wp14="http://schemas.microsoft.com/office/word/2010/wordprocessingDrawing" xmlns:wp="http://schemas.openxmlformats.org/drawingml/2006/wordprocessingDrawing" xmlns:w10="urn:schemas-microsoft-com:office:word" xmlns:w="http://schemas.openxmlformats.org/wordprocessingml/2006/main" xmlns:w14="http://schemas.microsoft.com/office/word/2010/wordml" xmlns:w15="http://schemas.microsoft.com/office/word/2012/wordml" xmlns:wpg="http://schemas.microsoft.com/office/word/2010/wordprocessingGroup" xmlns:wpi="http://schemas.microsoft.com/office/word/2010/wordprocessingInk" xmlns:wne="http://schemas.microsoft.com/office/word/2006/wordml" xmlns:wps="http://schemas.microsoft.com/office/word/2010/wordprocessingShape" mc:Ignorable="w14 w15 wp14">
+<w:document xmlns:ve="http://schemas.openxmlformats.org/markup-compatibility/2006" xmlns:o="urn:schemas-microsoft-com:office:office" xmlns:r="http://schemas.openxmlformats.org/officeDocument/2006/relationships" xmlns:m="http://schemas.openxmlformats.org/officeDocument/2006/math" xmlns:v="urn:schemas-microsoft-com:vml" xmlns:wp="http://schemas.openxmlformats.org/drawingml/2006/wordprocessingDrawing" xmlns:w10="urn:schemas-microsoft-com:office:word" xmlns:w="http://schemas.openxmlformats.org/wordprocessingml/2006/main" xmlns:wne="http://schemas.microsoft.com/office/word/2006/wordml">
   <w:body>
     <w:p>
       <w:pPr>
@@ -158,6 +158,14 @@
           <w:szCs w:val="22"/>
           <w:lang w:val="pt-PT"/>
         </w:rPr>
+        <w:t>(</w:t>
+      </w:r>
+      <w:r>
+        <w:rPr>
+          <w:sz w:val="22"/>
+          <w:szCs w:val="22"/>
+          <w:lang w:val="pt-PT"/>
+        </w:rPr>
         <w:t>Isto deve ser feito de modo a que, sempre que o utilizador reinicie a sessão, t</w:t>
       </w:r>
       <w:r>
@@ -183,6 +191,14 @@
           <w:lang w:val="pt-PT"/>
         </w:rPr>
         <w:t xml:space="preserve"> permaneça inalterado relativamente à sessão anterior</w:t>
+      </w:r>
+      <w:r>
+        <w:rPr>
+          <w:sz w:val="22"/>
+          <w:szCs w:val="22"/>
+          <w:lang w:val="pt-PT"/>
+        </w:rPr>
+        <w:t>)</w:t>
       </w:r>
     </w:p>
     <w:p>
@@ -208,7 +224,23 @@
           <w:szCs w:val="22"/>
           <w:lang w:val="pt-PT"/>
         </w:rPr>
-        <w:t>Para cada forma devem ser guardadas todas instruções/condições inseridas nessa forma assim que o utilizador sai da sessão. Essas instruções/condições devem recarregadas numa sessão seguinte.</w:t>
+        <w:t>Para cada forma devem</w:t>
+      </w:r>
+      <w:r>
+        <w:rPr>
+          <w:sz w:val="22"/>
+          <w:szCs w:val="22"/>
+          <w:lang w:val="pt-PT"/>
+        </w:rPr>
+        <w:t xml:space="preserve"> ser guardadas todas instruções e </w:t>
+      </w:r>
+      <w:r>
+        <w:rPr>
+          <w:sz w:val="22"/>
+          <w:szCs w:val="22"/>
+          <w:lang w:val="pt-PT"/>
+        </w:rPr>
+        <w:t xml:space="preserve">condições inseridas nessa forma assim que o utilizador sai da sessão. </w:t>
       </w:r>
     </w:p>
     <w:p>
@@ -226,31 +258,39 @@
           <w:szCs w:val="22"/>
           <w:lang w:val="pt-PT"/>
         </w:rPr>
-        <w:t xml:space="preserve">INTBD.00.02 - </w:t>
-      </w:r>
-      <w:r>
-        <w:rPr>
-          <w:sz w:val="22"/>
-          <w:szCs w:val="22"/>
-          <w:lang w:val="pt-PT"/>
-        </w:rPr>
-        <w:t>Mediante o fecho de sessão, todas as coordenadas das formas</w:t>
-      </w:r>
-      <w:r>
-        <w:rPr>
-          <w:sz w:val="22"/>
-          <w:szCs w:val="22"/>
-          <w:lang w:val="pt-PT"/>
-        </w:rPr>
-        <w:t>/conexões</w:t>
-      </w:r>
-      <w:r>
-        <w:rPr>
-          <w:sz w:val="22"/>
-          <w:szCs w:val="22"/>
-          <w:lang w:val="pt-PT"/>
-        </w:rPr>
-        <w:t xml:space="preserve"> inseridas devem ser guardadas de modo a que, ao reiniciar a sessão, estas apareçam no mesmo local. </w:t>
+        <w:t xml:space="preserve">INTBD.00.02 – </w:t>
+      </w:r>
+      <w:r>
+        <w:rPr>
+          <w:sz w:val="22"/>
+          <w:szCs w:val="22"/>
+          <w:lang w:val="pt-PT"/>
+        </w:rPr>
+        <w:t xml:space="preserve">As instruções e </w:t>
+      </w:r>
+      <w:r>
+        <w:rPr>
+          <w:sz w:val="22"/>
+          <w:szCs w:val="22"/>
+          <w:lang w:val="pt-PT"/>
+        </w:rPr>
+        <w:t xml:space="preserve">condições </w:t>
+      </w:r>
+      <w:r>
+        <w:rPr>
+          <w:sz w:val="22"/>
+          <w:szCs w:val="22"/>
+          <w:lang w:val="pt-PT"/>
+        </w:rPr>
+        <w:t>acima referidas deverão ser</w:t>
+      </w:r>
+      <w:r>
+        <w:rPr>
+          <w:sz w:val="22"/>
+          <w:szCs w:val="22"/>
+          <w:lang w:val="pt-PT"/>
+        </w:rPr>
+        <w:t xml:space="preserve"> recarregadas numa sessão seguinte.</w:t>
       </w:r>
     </w:p>
     <w:p>
@@ -268,7 +308,7 @@
           <w:szCs w:val="22"/>
           <w:lang w:val="pt-PT"/>
         </w:rPr>
-        <w:t xml:space="preserve">INTBD.00.03 </w:t>
+        <w:t>INTBD.00.03</w:t>
       </w:r>
       <w:r>
         <w:rPr>
@@ -277,16 +317,133 @@
           <w:szCs w:val="22"/>
           <w:lang w:val="pt-PT"/>
         </w:rPr>
+        <w:t xml:space="preserve">- </w:t>
+      </w:r>
+      <w:r>
+        <w:rPr>
+          <w:sz w:val="22"/>
+          <w:szCs w:val="22"/>
+          <w:lang w:val="pt-PT"/>
+        </w:rPr>
+        <w:t>Me</w:t>
+      </w:r>
+      <w:r>
+        <w:rPr>
+          <w:sz w:val="22"/>
+          <w:szCs w:val="22"/>
+          <w:lang w:val="pt-PT"/>
+        </w:rPr>
+        <w:t xml:space="preserve">diante o fecho de sessão, </w:t>
+      </w:r>
+      <w:r>
+        <w:rPr>
+          <w:sz w:val="22"/>
+          <w:szCs w:val="22"/>
+          <w:lang w:val="pt-PT"/>
+        </w:rPr>
+        <w:t>as coordenadas das formas</w:t>
+      </w:r>
+      <w:r>
+        <w:rPr>
+          <w:sz w:val="22"/>
+          <w:szCs w:val="22"/>
+          <w:lang w:val="pt-PT"/>
+        </w:rPr>
+        <w:t xml:space="preserve"> e </w:t>
+      </w:r>
+      <w:r>
+        <w:rPr>
+          <w:sz w:val="22"/>
+          <w:szCs w:val="22"/>
+          <w:lang w:val="pt-PT"/>
+        </w:rPr>
+        <w:t>conexões</w:t>
+      </w:r>
+      <w:r>
+        <w:rPr>
+          <w:sz w:val="22"/>
+          <w:szCs w:val="22"/>
+          <w:lang w:val="pt-PT"/>
+        </w:rPr>
+        <w:t xml:space="preserve"> inseridas devem ser guardadas</w:t>
+      </w:r>
+    </w:p>
+    <w:p>
+      <w:pPr>
+        <w:rPr>
+          <w:sz w:val="22"/>
+          <w:szCs w:val="22"/>
+          <w:lang w:val="pt-PT"/>
+        </w:rPr>
+      </w:pPr>
+      <w:r>
+        <w:rPr>
+          <w:b/>
+          <w:sz w:val="22"/>
+          <w:szCs w:val="22"/>
+          <w:lang w:val="pt-PT"/>
+        </w:rPr>
+        <w:t xml:space="preserve">INTBD.00.04  –  </w:t>
+      </w:r>
+      <w:r>
+        <w:rPr>
+          <w:sz w:val="22"/>
+          <w:szCs w:val="22"/>
+          <w:lang w:val="pt-PT"/>
+        </w:rPr>
+        <w:t xml:space="preserve">As formas devem aparecer </w:t>
+      </w:r>
+      <w:r>
+        <w:rPr>
+          <w:sz w:val="22"/>
+          <w:szCs w:val="22"/>
+          <w:lang w:val="pt-PT"/>
+        </w:rPr>
+        <w:t>na mesma posição</w:t>
+      </w:r>
+      <w:r>
+        <w:rPr>
+          <w:sz w:val="22"/>
+          <w:szCs w:val="22"/>
+          <w:lang w:val="pt-PT"/>
+        </w:rPr>
+        <w:t xml:space="preserve"> quando um utilizador reinicia a sessão</w:t>
+      </w:r>
+    </w:p>
+    <w:p>
+      <w:pPr>
+        <w:rPr>
+          <w:sz w:val="22"/>
+          <w:szCs w:val="22"/>
+          <w:lang w:val="pt-PT"/>
+        </w:rPr>
+      </w:pPr>
+      <w:r>
+        <w:rPr>
+          <w:b/>
+          <w:sz w:val="22"/>
+          <w:szCs w:val="22"/>
+          <w:lang w:val="pt-PT"/>
+        </w:rPr>
+        <w:t>INTBD.00.05</w:t>
+      </w:r>
+      <w:r>
+        <w:rPr>
+          <w:b/>
+          <w:sz w:val="22"/>
+          <w:szCs w:val="22"/>
+          <w:lang w:val="pt-PT"/>
+        </w:rPr>
+        <w:t xml:space="preserve"> </w:t>
+      </w:r>
+      <w:r>
+        <w:rPr>
+          <w:b/>
+          <w:sz w:val="22"/>
+          <w:szCs w:val="22"/>
+          <w:lang w:val="pt-PT"/>
+        </w:rPr>
         <w:t>–</w:t>
-      </w:r>
-      <w:r>
-        <w:rPr>
-          <w:b/>
-          <w:sz w:val="22"/>
-          <w:szCs w:val="22"/>
-          <w:lang w:val="pt-PT"/>
-        </w:rPr>
-        <w:t xml:space="preserve"> </w:t>
       </w:r>
       <w:r>
         <w:rPr>
@@ -356,15 +513,48 @@
           <w:szCs w:val="22"/>
           <w:lang w:val="pt-PT"/>
         </w:rPr>
-        <w:t xml:space="preserve">INTBD.00.04 – </w:t>
-      </w:r>
-      <w:r>
-        <w:rPr>
-          <w:sz w:val="22"/>
-          <w:szCs w:val="22"/>
-          <w:lang w:val="pt-PT"/>
-        </w:rPr>
-        <w:t>Sempre que o utilizador fechar a sessão, o sistema deve perguntar se o utilizador pretende guardar as alterações.</w:t>
+        <w:t>INTBD.00.06</w:t>
+      </w:r>
+      <w:r>
+        <w:rPr>
+          <w:b/>
+          <w:sz w:val="22"/>
+          <w:szCs w:val="22"/>
+          <w:lang w:val="pt-PT"/>
+        </w:rPr>
+        <w:t xml:space="preserve"> – </w:t>
+      </w:r>
+      <w:r>
+        <w:rPr>
+          <w:sz w:val="22"/>
+          <w:szCs w:val="22"/>
+          <w:lang w:val="pt-PT"/>
+        </w:rPr>
+        <w:t>O</w:t>
+      </w:r>
+      <w:r>
+        <w:rPr>
+          <w:sz w:val="22"/>
+          <w:szCs w:val="22"/>
+          <w:lang w:val="pt-PT"/>
+        </w:rPr>
+        <w:t xml:space="preserve"> sistema deve perguntar se o utilizador pretende guardar as alterações</w:t>
+      </w:r>
+      <w:r>
+        <w:rPr>
+          <w:sz w:val="22"/>
+          <w:szCs w:val="22"/>
+          <w:lang w:val="pt-PT"/>
+        </w:rPr>
+        <w:t xml:space="preserve"> quando este tentar finalizar a sessão</w:t>
+      </w:r>
+      <w:r>
+        <w:rPr>
+          <w:sz w:val="22"/>
+          <w:szCs w:val="22"/>
+          <w:lang w:val="pt-PT"/>
+        </w:rPr>
+        <w:t>.</w:t>
       </w:r>
     </w:p>
     <w:p>
@@ -382,15 +572,48 @@
           <w:szCs w:val="22"/>
           <w:lang w:val="pt-PT"/>
         </w:rPr>
-        <w:t xml:space="preserve">INTBD.00.05 – </w:t>
-      </w:r>
-      <w:r>
-        <w:rPr>
-          <w:sz w:val="22"/>
-          <w:szCs w:val="22"/>
-          <w:lang w:val="pt-PT"/>
-        </w:rPr>
-        <w:t>O sistema deve, automáticamente, guardar todos os dados alterados ou não a cada 5/10 minutos (cópia de segurança).</w:t>
+        <w:t>INTBD.00.07</w:t>
+      </w:r>
+      <w:r>
+        <w:rPr>
+          <w:b/>
+          <w:sz w:val="22"/>
+          <w:szCs w:val="22"/>
+          <w:lang w:val="pt-PT"/>
+        </w:rPr>
+        <w:t xml:space="preserve"> – </w:t>
+      </w:r>
+      <w:r>
+        <w:rPr>
+          <w:sz w:val="22"/>
+          <w:szCs w:val="22"/>
+          <w:lang w:val="pt-PT"/>
+        </w:rPr>
+        <w:t>O sistema deve permitir ao utilizador guardar</w:t>
+      </w:r>
+      <w:r>
+        <w:rPr>
+          <w:sz w:val="22"/>
+          <w:szCs w:val="22"/>
+          <w:lang w:val="pt-PT"/>
+        </w:rPr>
+        <w:t xml:space="preserve"> </w:t>
+      </w:r>
+      <w:r>
+        <w:rPr>
+          <w:sz w:val="22"/>
+          <w:szCs w:val="22"/>
+          <w:lang w:val="pt-PT"/>
+        </w:rPr>
+        <w:t>as alterações feitas no fluxograma</w:t>
+      </w:r>
+      <w:r>
+        <w:rPr>
+          <w:sz w:val="22"/>
+          <w:szCs w:val="22"/>
+          <w:lang w:val="pt-PT"/>
+        </w:rPr>
+        <w:t>.</w:t>
       </w:r>
     </w:p>
     <w:p>
@@ -408,15 +631,151 @@
           <w:szCs w:val="22"/>
           <w:lang w:val="pt-PT"/>
         </w:rPr>
-        <w:t xml:space="preserve">INTBD.00.06 – </w:t>
-      </w:r>
-      <w:r>
-        <w:rPr>
-          <w:sz w:val="22"/>
-          <w:szCs w:val="22"/>
-          <w:lang w:val="pt-PT"/>
-        </w:rPr>
-        <w:t>Na eventualidade da sessão terminar abruptamente, o sistema deve carregar a cópia de segurança mais recente.</w:t>
+        <w:lastRenderedPageBreak/>
+        <w:t xml:space="preserve">INTBD.00.08 – </w:t>
+      </w:r>
+      <w:r>
+        <w:rPr>
+          <w:sz w:val="22"/>
+          <w:szCs w:val="22"/>
+          <w:lang w:val="pt-PT"/>
+        </w:rPr>
+        <w:t>O sistema deve armazenar a informação contida no fluxograma a cada 5 ou 10 minutos se houver alguma alteração no fluxograma</w:t>
+      </w:r>
+    </w:p>
+    <w:p>
+      <w:pPr>
+        <w:rPr>
+          <w:sz w:val="22"/>
+          <w:szCs w:val="22"/>
+          <w:lang w:val="pt-PT"/>
+        </w:rPr>
+      </w:pPr>
+      <w:r>
+        <w:rPr>
+          <w:b/>
+          <w:sz w:val="22"/>
+          <w:szCs w:val="22"/>
+          <w:lang w:val="pt-PT"/>
+        </w:rPr>
+        <w:t>INTBD.00.09</w:t>
+      </w:r>
+      <w:r>
+        <w:rPr>
+          <w:b/>
+          <w:sz w:val="22"/>
+          <w:szCs w:val="22"/>
+          <w:lang w:val="pt-PT"/>
+        </w:rPr>
+        <w:t xml:space="preserve"> – </w:t>
+      </w:r>
+      <w:r>
+        <w:rPr>
+          <w:sz w:val="22"/>
+          <w:szCs w:val="22"/>
+          <w:lang w:val="pt-PT"/>
+        </w:rPr>
+        <w:t>O sistema deve permitir o restauro do estado do fluxograma(ou do último ponto de restauro) se a sessão anterior foi encerrada de forma abrupta.</w:t>
+      </w:r>
+    </w:p>
+    <w:p>
+      <w:pPr>
+        <w:rPr>
+          <w:sz w:val="22"/>
+          <w:szCs w:val="22"/>
+          <w:lang w:val="pt-PT"/>
+        </w:rPr>
+      </w:pPr>
+      <w:r>
+        <w:rPr>
+          <w:b/>
+          <w:sz w:val="22"/>
+          <w:szCs w:val="22"/>
+          <w:lang w:val="pt-PT"/>
+        </w:rPr>
+        <w:t xml:space="preserve">INTBD.00.10 – </w:t>
+      </w:r>
+      <w:r>
+        <w:rPr>
+          <w:sz w:val="22"/>
+          <w:szCs w:val="22"/>
+          <w:lang w:val="pt-PT"/>
+        </w:rPr>
+        <w:t>Se não for possível o restauro do estado do fluxograma acima referido, então o  sistema deve</w:t>
+      </w:r>
+      <w:r>
+        <w:rPr>
+          <w:sz w:val="22"/>
+          <w:szCs w:val="22"/>
+          <w:lang w:val="pt-PT"/>
+        </w:rPr>
+        <w:t xml:space="preserve"> permitir </w:t>
+      </w:r>
+      <w:r>
+        <w:rPr>
+          <w:sz w:val="22"/>
+          <w:szCs w:val="22"/>
+          <w:lang w:val="pt-PT"/>
+        </w:rPr>
+        <w:t xml:space="preserve"> </w:t>
+      </w:r>
+      <w:r>
+        <w:rPr>
+          <w:sz w:val="22"/>
+          <w:szCs w:val="22"/>
+          <w:lang w:val="pt-PT"/>
+        </w:rPr>
+        <w:t>ao utilizador continuação do trabalho</w:t>
+      </w:r>
+      <w:r>
+        <w:rPr>
+          <w:sz w:val="22"/>
+          <w:szCs w:val="22"/>
+          <w:lang w:val="pt-PT"/>
+        </w:rPr>
+        <w:t xml:space="preserve"> nu</w:t>
+      </w:r>
+      <w:r>
+        <w:rPr>
+          <w:sz w:val="22"/>
+          <w:szCs w:val="22"/>
+          <w:lang w:val="pt-PT"/>
+        </w:rPr>
+        <w:t>m ponto de restauro anterior.</w:t>
+      </w:r>
+    </w:p>
+    <w:p>
+      <w:pPr>
+        <w:rPr>
+          <w:sz w:val="22"/>
+          <w:szCs w:val="22"/>
+          <w:lang w:val="pt-PT"/>
+        </w:rPr>
+      </w:pPr>
+      <w:r>
+        <w:rPr>
+          <w:b/>
+          <w:sz w:val="22"/>
+          <w:szCs w:val="22"/>
+          <w:lang w:val="pt-PT"/>
+        </w:rPr>
+        <w:t xml:space="preserve">INTBD.00.10 – </w:t>
+      </w:r>
+      <w:r>
+        <w:rPr>
+          <w:sz w:val="22"/>
+          <w:szCs w:val="22"/>
+          <w:lang w:val="pt-PT"/>
+        </w:rPr>
+        <w:t xml:space="preserve">O sistema deve ter pelo menos 2 pontos de restauro para </w:t>
+      </w:r>
+      <w:r>
+        <w:rPr>
+          <w:sz w:val="22"/>
+          <w:szCs w:val="22"/>
+          <w:lang w:val="pt-PT"/>
+        </w:rPr>
+        <w:t>o requesito acima referido.</w:t>
       </w:r>
     </w:p>
     <w:sectPr>
@@ -429,7 +788,7 @@
 </file>
 
 <file path=word/numbering.xml><?xml version="1.0" encoding="utf-8"?>
-<w:numbering xmlns:wpc="http://schemas.microsoft.com/office/word/2010/wordprocessingCanvas" xmlns:mc="http://schemas.openxmlformats.org/markup-compatibility/2006" xmlns:o="urn:schemas-microsoft-com:office:office" xmlns:r="http://schemas.openxmlformats.org/officeDocument/2006/relationships" xmlns:m="http://schemas.openxmlformats.org/officeDocument/2006/math" xmlns:v="urn:schemas-microsoft-com:vml" xmlns:wp14="http://schemas.microsoft.com/office/word/2010/wordprocessingDrawing" xmlns:wp="http://schemas.openxmlformats.org/drawingml/2006/wordprocessingDrawing" xmlns:w10="urn:schemas-microsoft-com:office:word" xmlns:w="http://schemas.openxmlformats.org/wordprocessingml/2006/main" xmlns:w14="http://schemas.microsoft.com/office/word/2010/wordml" xmlns:w15="http://schemas.microsoft.com/office/word/2012/wordml" xmlns:wpg="http://schemas.microsoft.com/office/word/2010/wordprocessingGroup" xmlns:wpi="http://schemas.microsoft.com/office/word/2010/wordprocessingInk" xmlns:wne="http://schemas.microsoft.com/office/word/2006/wordml" xmlns:wps="http://schemas.microsoft.com/office/word/2010/wordprocessingShape" mc:Ignorable="w14 w15 wp14">
+<w:numbering xmlns:ve="http://schemas.openxmlformats.org/markup-compatibility/2006" xmlns:o="urn:schemas-microsoft-com:office:office" xmlns:r="http://schemas.openxmlformats.org/officeDocument/2006/relationships" xmlns:m="http://schemas.openxmlformats.org/officeDocument/2006/math" xmlns:v="urn:schemas-microsoft-com:vml" xmlns:wp="http://schemas.openxmlformats.org/drawingml/2006/wordprocessingDrawing" xmlns:w10="urn:schemas-microsoft-com:office:word" xmlns:w="http://schemas.openxmlformats.org/wordprocessingml/2006/main" xmlns:wne="http://schemas.microsoft.com/office/word/2006/wordml">
   <w:abstractNum w:abstractNumId="0">
     <w:nsid w:val="79ED4656"/>
     <w:multiLevelType w:val="hybridMultilevel"/>
@@ -780,7 +1139,7 @@
 </file>
 
 <file path=word/styles.xml><?xml version="1.0" encoding="utf-8"?>
-<w:styles xmlns:mc="http://schemas.openxmlformats.org/markup-compatibility/2006" xmlns:r="http://schemas.openxmlformats.org/officeDocument/2006/relationships" xmlns:w="http://schemas.openxmlformats.org/wordprocessingml/2006/main" xmlns:w14="http://schemas.microsoft.com/office/word/2010/wordml" xmlns:w15="http://schemas.microsoft.com/office/word/2012/wordml" mc:Ignorable="w14 w15">
+<w:styles xmlns:r="http://schemas.openxmlformats.org/officeDocument/2006/relationships" xmlns:w="http://schemas.openxmlformats.org/wordprocessingml/2006/main">
   <w:docDefaults>
     <w:rPrDefault>
       <w:rPr>
@@ -796,382 +1155,150 @@
       </w:pPr>
     </w:pPrDefault>
   </w:docDefaults>
-  <w:latentStyles w:defLockedState="0" w:defUIPriority="99" w:defSemiHidden="0" w:defUnhideWhenUsed="0" w:defQFormat="0" w:count="371">
-    <w:lsdException w:name="Normal" w:uiPriority="0" w:qFormat="1"/>
-    <w:lsdException w:name="heading 1" w:uiPriority="9" w:qFormat="1"/>
-    <w:lsdException w:name="heading 2" w:semiHidden="1" w:uiPriority="9" w:unhideWhenUsed="1" w:qFormat="1"/>
-    <w:lsdException w:name="heading 3" w:semiHidden="1" w:uiPriority="9" w:unhideWhenUsed="1" w:qFormat="1"/>
-    <w:lsdException w:name="heading 4" w:semiHidden="1" w:uiPriority="9" w:unhideWhenUsed="1" w:qFormat="1"/>
-    <w:lsdException w:name="heading 5" w:semiHidden="1" w:uiPriority="9" w:unhideWhenUsed="1" w:qFormat="1"/>
-    <w:lsdException w:name="heading 6" w:semiHidden="1" w:uiPriority="9" w:unhideWhenUsed="1" w:qFormat="1"/>
-    <w:lsdException w:name="heading 7" w:semiHidden="1" w:uiPriority="9" w:unhideWhenUsed="1" w:qFormat="1"/>
-    <w:lsdException w:name="heading 8" w:semiHidden="1" w:uiPriority="9" w:unhideWhenUsed="1" w:qFormat="1"/>
-    <w:lsdException w:name="heading 9" w:semiHidden="1" w:uiPriority="9" w:unhideWhenUsed="1" w:qFormat="1"/>
-    <w:lsdException w:name="index 1" w:semiHidden="1" w:unhideWhenUsed="1"/>
-    <w:lsdException w:name="index 2" w:semiHidden="1" w:unhideWhenUsed="1"/>
-    <w:lsdException w:name="index 3" w:semiHidden="1" w:unhideWhenUsed="1"/>
-    <w:lsdException w:name="index 4" w:semiHidden="1" w:unhideWhenUsed="1"/>
-    <w:lsdException w:name="index 5" w:semiHidden="1" w:unhideWhenUsed="1"/>
-    <w:lsdException w:name="index 6" w:semiHidden="1" w:unhideWhenUsed="1"/>
-    <w:lsdException w:name="index 7" w:semiHidden="1" w:unhideWhenUsed="1"/>
-    <w:lsdException w:name="index 8" w:semiHidden="1" w:unhideWhenUsed="1"/>
-    <w:lsdException w:name="index 9" w:semiHidden="1" w:unhideWhenUsed="1"/>
-    <w:lsdException w:name="toc 1" w:semiHidden="1" w:uiPriority="39" w:unhideWhenUsed="1"/>
-    <w:lsdException w:name="toc 2" w:semiHidden="1" w:uiPriority="39" w:unhideWhenUsed="1"/>
-    <w:lsdException w:name="toc 3" w:semiHidden="1" w:uiPriority="39" w:unhideWhenUsed="1"/>
-    <w:lsdException w:name="toc 4" w:semiHidden="1" w:uiPriority="39" w:unhideWhenUsed="1"/>
-    <w:lsdException w:name="toc 5" w:semiHidden="1" w:uiPriority="39" w:unhideWhenUsed="1"/>
-    <w:lsdException w:name="toc 6" w:semiHidden="1" w:uiPriority="39" w:unhideWhenUsed="1"/>
-    <w:lsdException w:name="toc 7" w:semiHidden="1" w:uiPriority="39" w:unhideWhenUsed="1"/>
-    <w:lsdException w:name="toc 8" w:semiHidden="1" w:uiPriority="39" w:unhideWhenUsed="1"/>
-    <w:lsdException w:name="toc 9" w:semiHidden="1" w:uiPriority="39" w:unhideWhenUsed="1"/>
-    <w:lsdException w:name="Normal Indent" w:semiHidden="1" w:unhideWhenUsed="1"/>
-    <w:lsdException w:name="footnote text" w:semiHidden="1" w:unhideWhenUsed="1"/>
-    <w:lsdException w:name="annotation text" w:semiHidden="1" w:unhideWhenUsed="1"/>
-    <w:lsdException w:name="header" w:semiHidden="1" w:unhideWhenUsed="1"/>
-    <w:lsdException w:name="footer" w:semiHidden="1" w:unhideWhenUsed="1"/>
-    <w:lsdException w:name="index heading" w:semiHidden="1" w:unhideWhenUsed="1"/>
-    <w:lsdException w:name="caption" w:semiHidden="1" w:uiPriority="35" w:unhideWhenUsed="1" w:qFormat="1"/>
-    <w:lsdException w:name="table of figures" w:semiHidden="1" w:unhideWhenUsed="1"/>
-    <w:lsdException w:name="envelope address" w:semiHidden="1" w:unhideWhenUsed="1"/>
-    <w:lsdException w:name="envelope return" w:semiHidden="1" w:unhideWhenUsed="1"/>
-    <w:lsdException w:name="footnote reference" w:semiHidden="1" w:unhideWhenUsed="1"/>
-    <w:lsdException w:name="annotation reference" w:semiHidden="1" w:unhideWhenUsed="1"/>
-    <w:lsdException w:name="line number" w:semiHidden="1" w:unhideWhenUsed="1"/>
-    <w:lsdException w:name="page number" w:semiHidden="1" w:unhideWhenUsed="1"/>
-    <w:lsdException w:name="endnote reference" w:semiHidden="1" w:unhideWhenUsed="1"/>
-    <w:lsdException w:name="endnote text" w:semiHidden="1" w:unhideWhenUsed="1"/>
-    <w:lsdException w:name="table of authorities" w:semiHidden="1" w:unhideWhenUsed="1"/>
-    <w:lsdException w:name="macro" w:semiHidden="1" w:unhideWhenUsed="1"/>
-    <w:lsdException w:name="toa heading" w:semiHidden="1" w:unhideWhenUsed="1"/>
-    <w:lsdException w:name="List" w:semiHidden="1" w:unhideWhenUsed="1"/>
-    <w:lsdException w:name="List Bullet" w:semiHidden="1" w:unhideWhenUsed="1"/>
-    <w:lsdException w:name="List Number" w:semiHidden="1" w:unhideWhenUsed="1"/>
-    <w:lsdException w:name="List 2" w:semiHidden="1" w:unhideWhenUsed="1"/>
-    <w:lsdException w:name="List 3" w:semiHidden="1" w:unhideWhenUsed="1"/>
-    <w:lsdException w:name="List 4" w:semiHidden="1" w:unhideWhenUsed="1"/>
-    <w:lsdException w:name="List 5" w:semiHidden="1" w:unhideWhenUsed="1"/>
-    <w:lsdException w:name="List Bullet 2" w:semiHidden="1" w:unhideWhenUsed="1"/>
-    <w:lsdException w:name="List Bullet 3" w:semiHidden="1" w:unhideWhenUsed="1"/>
-    <w:lsdException w:name="List Bullet 4" w:semiHidden="1" w:unhideWhenUsed="1"/>
-    <w:lsdException w:name="List Bullet 5" w:semiHidden="1" w:unhideWhenUsed="1"/>
-    <w:lsdException w:name="List Number 2" w:semiHidden="1" w:unhideWhenUsed="1"/>
-    <w:lsdException w:name="List Number 3" w:semiHidden="1" w:unhideWhenUsed="1"/>
-    <w:lsdException w:name="List Number 4" w:semiHidden="1" w:unhideWhenUsed="1"/>
-    <w:lsdException w:name="List Number 5" w:semiHidden="1" w:unhideWhenUsed="1"/>
-    <w:lsdException w:name="Title" w:uiPriority="10" w:qFormat="1"/>
-    <w:lsdException w:name="Closing" w:semiHidden="1" w:unhideWhenUsed="1"/>
-    <w:lsdException w:name="Signature" w:semiHidden="1" w:unhideWhenUsed="1"/>
-    <w:lsdException w:name="Default Paragraph Font" w:semiHidden="1" w:uiPriority="1" w:unhideWhenUsed="1"/>
-    <w:lsdException w:name="Body Text" w:semiHidden="1" w:unhideWhenUsed="1"/>
-    <w:lsdException w:name="Body Text Indent" w:semiHidden="1" w:unhideWhenUsed="1"/>
-    <w:lsdException w:name="List Continue" w:semiHidden="1" w:unhideWhenUsed="1"/>
-    <w:lsdException w:name="List Continue 2" w:semiHidden="1" w:unhideWhenUsed="1"/>
-    <w:lsdException w:name="List Continue 3" w:semiHidden="1" w:unhideWhenUsed="1"/>
-    <w:lsdException w:name="List Continue 4" w:semiHidden="1" w:unhideWhenUsed="1"/>
-    <w:lsdException w:name="List Continue 5" w:semiHidden="1" w:unhideWhenUsed="1"/>
-    <w:lsdException w:name="Message Header" w:semiHidden="1" w:unhideWhenUsed="1"/>
-    <w:lsdException w:name="Subtitle" w:uiPriority="11" w:qFormat="1"/>
-    <w:lsdException w:name="Salutation" w:semiHidden="1" w:unhideWhenUsed="1"/>
-    <w:lsdException w:name="Date" w:semiHidden="1" w:unhideWhenUsed="1"/>
-    <w:lsdException w:name="Body Text First Indent" w:semiHidden="1" w:unhideWhenUsed="1"/>
-    <w:lsdException w:name="Body Text First Indent 2" w:semiHidden="1" w:unhideWhenUsed="1"/>
-    <w:lsdException w:name="Note Heading" w:semiHidden="1" w:unhideWhenUsed="1"/>
-    <w:lsdException w:name="Body Text 2" w:semiHidden="1" w:unhideWhenUsed="1"/>
-    <w:lsdException w:name="Body Text 3" w:semiHidden="1" w:unhideWhenUsed="1"/>
-    <w:lsdException w:name="Body Text Indent 2" w:semiHidden="1" w:unhideWhenUsed="1"/>
-    <w:lsdException w:name="Body Text Indent 3" w:semiHidden="1" w:unhideWhenUsed="1"/>
-    <w:lsdException w:name="Block Text" w:semiHidden="1" w:unhideWhenUsed="1"/>
-    <w:lsdException w:name="Hyperlink" w:semiHidden="1" w:uiPriority="0" w:unhideWhenUsed="1"/>
-    <w:lsdException w:name="FollowedHyperlink" w:semiHidden="1" w:unhideWhenUsed="1"/>
-    <w:lsdException w:name="Strong" w:uiPriority="22" w:qFormat="1"/>
-    <w:lsdException w:name="Emphasis" w:uiPriority="20" w:qFormat="1"/>
-    <w:lsdException w:name="Document Map" w:semiHidden="1" w:unhideWhenUsed="1"/>
-    <w:lsdException w:name="Plain Text" w:semiHidden="1" w:unhideWhenUsed="1"/>
-    <w:lsdException w:name="E-mail Signature" w:semiHidden="1" w:unhideWhenUsed="1"/>
-    <w:lsdException w:name="HTML Top of Form" w:semiHidden="1" w:unhideWhenUsed="1"/>
-    <w:lsdException w:name="HTML Bottom of Form" w:semiHidden="1" w:unhideWhenUsed="1"/>
-    <w:lsdException w:name="Normal (Web)" w:semiHidden="1" w:unhideWhenUsed="1"/>
-    <w:lsdException w:name="HTML Acronym" w:semiHidden="1" w:unhideWhenUsed="1"/>
-    <w:lsdException w:name="HTML Address" w:semiHidden="1" w:unhideWhenUsed="1"/>
-    <w:lsdException w:name="HTML Cite" w:semiHidden="1" w:unhideWhenUsed="1"/>
-    <w:lsdException w:name="HTML Code" w:semiHidden="1" w:unhideWhenUsed="1"/>
-    <w:lsdException w:name="HTML Definition" w:semiHidden="1" w:unhideWhenUsed="1"/>
-    <w:lsdException w:name="HTML Keyboard" w:semiHidden="1" w:unhideWhenUsed="1"/>
-    <w:lsdException w:name="HTML Preformatted" w:semiHidden="1" w:unhideWhenUsed="1"/>
-    <w:lsdException w:name="HTML Sample" w:semiHidden="1" w:unhideWhenUsed="1"/>
-    <w:lsdException w:name="HTML Typewriter" w:semiHidden="1" w:unhideWhenUsed="1"/>
-    <w:lsdException w:name="HTML Variable" w:semiHidden="1" w:unhideWhenUsed="1"/>
-    <w:lsdException w:name="Normal Table" w:semiHidden="1" w:unhideWhenUsed="1"/>
-    <w:lsdException w:name="annotation subject" w:semiHidden="1" w:unhideWhenUsed="1"/>
-    <w:lsdException w:name="No List" w:semiHidden="1" w:unhideWhenUsed="1"/>
-    <w:lsdException w:name="Outline List 1" w:semiHidden="1" w:unhideWhenUsed="1"/>
-    <w:lsdException w:name="Outline List 2" w:semiHidden="1" w:unhideWhenUsed="1"/>
-    <w:lsdException w:name="Outline List 3" w:semiHidden="1" w:unhideWhenUsed="1"/>
-    <w:lsdException w:name="Table Simple 1" w:semiHidden="1" w:unhideWhenUsed="1"/>
-    <w:lsdException w:name="Table Simple 2" w:semiHidden="1" w:unhideWhenUsed="1"/>
-    <w:lsdException w:name="Table Simple 3" w:semiHidden="1" w:unhideWhenUsed="1"/>
-    <w:lsdException w:name="Table Classic 1" w:semiHidden="1" w:unhideWhenUsed="1"/>
-    <w:lsdException w:name="Table Classic 2" w:semiHidden="1" w:unhideWhenUsed="1"/>
-    <w:lsdException w:name="Table Classic 3" w:semiHidden="1" w:unhideWhenUsed="1"/>
-    <w:lsdException w:name="Table Classic 4" w:semiHidden="1" w:unhideWhenUsed="1"/>
-    <w:lsdException w:name="Table Colorful 1" w:semiHidden="1" w:unhideWhenUsed="1"/>
-    <w:lsdException w:name="Table Colorful 2" w:semiHidden="1" w:unhideWhenUsed="1"/>
-    <w:lsdException w:name="Table Colorful 3" w:semiHidden="1" w:unhideWhenUsed="1"/>
-    <w:lsdException w:name="Table Columns 1" w:semiHidden="1" w:unhideWhenUsed="1"/>
-    <w:lsdException w:name="Table Columns 2" w:semiHidden="1" w:unhideWhenUsed="1"/>
-    <w:lsdException w:name="Table Columns 3" w:semiHidden="1" w:unhideWhenUsed="1"/>
-    <w:lsdException w:name="Table Columns 4" w:semiHidden="1" w:unhideWhenUsed="1"/>
-    <w:lsdException w:name="Table Columns 5" w:semiHidden="1" w:unhideWhenUsed="1"/>
-    <w:lsdException w:name="Table Grid 1" w:semiHidden="1" w:unhideWhenUsed="1"/>
-    <w:lsdException w:name="Table Grid 2" w:semiHidden="1" w:unhideWhenUsed="1"/>
-    <w:lsdException w:name="Table Grid 3" w:semiHidden="1" w:unhideWhenUsed="1"/>
-    <w:lsdException w:name="Table Grid 4" w:semiHidden="1" w:unhideWhenUsed="1"/>
-    <w:lsdException w:name="Table Grid 5" w:semiHidden="1" w:unhideWhenUsed="1"/>
-    <w:lsdException w:name="Table Grid 6" w:semiHidden="1" w:unhideWhenUsed="1"/>
-    <w:lsdException w:name="Table Grid 7" w:semiHidden="1" w:unhideWhenUsed="1"/>
-    <w:lsdException w:name="Table Grid 8" w:semiHidden="1" w:unhideWhenUsed="1"/>
-    <w:lsdException w:name="Table List 1" w:semiHidden="1" w:unhideWhenUsed="1"/>
-    <w:lsdException w:name="Table List 2" w:semiHidden="1" w:unhideWhenUsed="1"/>
-    <w:lsdException w:name="Table List 3" w:semiHidden="1" w:unhideWhenUsed="1"/>
-    <w:lsdException w:name="Table List 4" w:semiHidden="1" w:unhideWhenUsed="1"/>
-    <w:lsdException w:name="Table List 5" w:semiHidden="1" w:unhideWhenUsed="1"/>
-    <w:lsdException w:name="Table List 6" w:semiHidden="1" w:unhideWhenUsed="1"/>
-    <w:lsdException w:name="Table List 7" w:semiHidden="1" w:unhideWhenUsed="1"/>
-    <w:lsdException w:name="Table List 8" w:semiHidden="1" w:unhideWhenUsed="1"/>
-    <w:lsdException w:name="Table 3D effects 1" w:semiHidden="1" w:unhideWhenUsed="1"/>
-    <w:lsdException w:name="Table 3D effects 2" w:semiHidden="1" w:unhideWhenUsed="1"/>
-    <w:lsdException w:name="Table 3D effects 3" w:semiHidden="1" w:unhideWhenUsed="1"/>
-    <w:lsdException w:name="Table Contemporary" w:semiHidden="1" w:unhideWhenUsed="1"/>
-    <w:lsdException w:name="Table Elegant" w:semiHidden="1" w:unhideWhenUsed="1"/>
-    <w:lsdException w:name="Table Professional" w:semiHidden="1" w:unhideWhenUsed="1"/>
-    <w:lsdException w:name="Table Subtle 1" w:semiHidden="1" w:unhideWhenUsed="1"/>
-    <w:lsdException w:name="Table Subtle 2" w:semiHidden="1" w:unhideWhenUsed="1"/>
-    <w:lsdException w:name="Table Web 1" w:semiHidden="1" w:unhideWhenUsed="1"/>
-    <w:lsdException w:name="Table Web 2" w:semiHidden="1" w:unhideWhenUsed="1"/>
-    <w:lsdException w:name="Table Web 3" w:semiHidden="1" w:unhideWhenUsed="1"/>
-    <w:lsdException w:name="Balloon Text" w:semiHidden="1" w:unhideWhenUsed="1"/>
-    <w:lsdException w:name="Table Grid" w:uiPriority="39"/>
-    <w:lsdException w:name="Table Theme" w:semiHidden="1" w:unhideWhenUsed="1"/>
-    <w:lsdException w:name="Placeholder Text" w:semiHidden="1"/>
-    <w:lsdException w:name="No Spacing" w:uiPriority="1" w:qFormat="1"/>
-    <w:lsdException w:name="Light Shading" w:uiPriority="60"/>
-    <w:lsdException w:name="Light List" w:uiPriority="61"/>
-    <w:lsdException w:name="Light Grid" w:uiPriority="62"/>
-    <w:lsdException w:name="Medium Shading 1" w:uiPriority="63"/>
-    <w:lsdException w:name="Medium Shading 2" w:uiPriority="64"/>
-    <w:lsdException w:name="Medium List 1" w:uiPriority="65"/>
-    <w:lsdException w:name="Medium List 2" w:uiPriority="66"/>
-    <w:lsdException w:name="Medium Grid 1" w:uiPriority="67"/>
-    <w:lsdException w:name="Medium Grid 2" w:uiPriority="68"/>
-    <w:lsdException w:name="Medium Grid 3" w:uiPriority="69"/>
-    <w:lsdException w:name="Dark List" w:uiPriority="70"/>
-    <w:lsdException w:name="Colorful Shading" w:uiPriority="71"/>
-    <w:lsdException w:name="Colorful List" w:uiPriority="72"/>
-    <w:lsdException w:name="Colorful Grid" w:uiPriority="73"/>
-    <w:lsdException w:name="Light Shading Accent 1" w:uiPriority="60"/>
-    <w:lsdException w:name="Light List Accent 1" w:uiPriority="61"/>
-    <w:lsdException w:name="Light Grid Accent 1" w:uiPriority="62"/>
-    <w:lsdException w:name="Medium Shading 1 Accent 1" w:uiPriority="63"/>
-    <w:lsdException w:name="Medium Shading 2 Accent 1" w:uiPriority="64"/>
-    <w:lsdException w:name="Medium List 1 Accent 1" w:uiPriority="65"/>
-    <w:lsdException w:name="Revision" w:semiHidden="1"/>
-    <w:lsdException w:name="List Paragraph" w:uiPriority="34" w:qFormat="1"/>
-    <w:lsdException w:name="Quote" w:uiPriority="29" w:qFormat="1"/>
-    <w:lsdException w:name="Intense Quote" w:uiPriority="30" w:qFormat="1"/>
-    <w:lsdException w:name="Medium List 2 Accent 1" w:uiPriority="66"/>
-    <w:lsdException w:name="Medium Grid 1 Accent 1" w:uiPriority="67"/>
-    <w:lsdException w:name="Medium Grid 2 Accent 1" w:uiPriority="68"/>
-    <w:lsdException w:name="Medium Grid 3 Accent 1" w:uiPriority="69"/>
-    <w:lsdException w:name="Dark List Accent 1" w:uiPriority="70"/>
-    <w:lsdException w:name="Colorful Shading Accent 1" w:uiPriority="71"/>
-    <w:lsdException w:name="Colorful List Accent 1" w:uiPriority="72"/>
-    <w:lsdException w:name="Colorful Grid Accent 1" w:uiPriority="73"/>
-    <w:lsdException w:name="Light Shading Accent 2" w:uiPriority="60"/>
-    <w:lsdException w:name="Light List Accent 2" w:uiPriority="61"/>
-    <w:lsdException w:name="Light Grid Accent 2" w:uiPriority="62"/>
-    <w:lsdException w:name="Medium Shading 1 Accent 2" w:uiPriority="63"/>
-    <w:lsdException w:name="Medium Shading 2 Accent 2" w:uiPriority="64"/>
-    <w:lsdException w:name="Medium List 1 Accent 2" w:uiPriority="65"/>
-    <w:lsdException w:name="Medium List 2 Accent 2" w:uiPriority="66"/>
-    <w:lsdException w:name="Medium Grid 1 Accent 2" w:uiPriority="67"/>
-    <w:lsdException w:name="Medium Grid 2 Accent 2" w:uiPriority="68"/>
-    <w:lsdException w:name="Medium Grid 3 Accent 2" w:uiPriority="69"/>
-    <w:lsdException w:name="Dark List Accent 2" w:uiPriority="70"/>
-    <w:lsdException w:name="Colorful Shading Accent 2" w:uiPriority="71"/>
-    <w:lsdException w:name="Colorful List Accent 2" w:uiPriority="72"/>
-    <w:lsdException w:name="Colorful Grid Accent 2" w:uiPriority="73"/>
-    <w:lsdException w:name="Light Shading Accent 3" w:uiPriority="60"/>
-    <w:lsdException w:name="Light List Accent 3" w:uiPriority="61"/>
-    <w:lsdException w:name="Light Grid Accent 3" w:uiPriority="62"/>
-    <w:lsdException w:name="Medium Shading 1 Accent 3" w:uiPriority="63"/>
-    <w:lsdException w:name="Medium Shading 2 Accent 3" w:uiPriority="64"/>
-    <w:lsdException w:name="Medium List 1 Accent 3" w:uiPriority="65"/>
-    <w:lsdException w:name="Medium List 2 Accent 3" w:uiPriority="66"/>
-    <w:lsdException w:name="Medium Grid 1 Accent 3" w:uiPriority="67"/>
-    <w:lsdException w:name="Medium Grid 2 Accent 3" w:uiPriority="68"/>
-    <w:lsdException w:name="Medium Grid 3 Accent 3" w:uiPriority="69"/>
-    <w:lsdException w:name="Dark List Accent 3" w:uiPriority="70"/>
-    <w:lsdException w:name="Colorful Shading Accent 3" w:uiPriority="71"/>
-    <w:lsdException w:name="Colorful List Accent 3" w:uiPriority="72"/>
-    <w:lsdException w:name="Colorful Grid Accent 3" w:uiPriority="73"/>
-    <w:lsdException w:name="Light Shading Accent 4" w:uiPriority="60"/>
-    <w:lsdException w:name="Light List Accent 4" w:uiPriority="61"/>
-    <w:lsdException w:name="Light Grid Accent 4" w:uiPriority="62"/>
-    <w:lsdException w:name="Medium Shading 1 Accent 4" w:uiPriority="63"/>
-    <w:lsdException w:name="Medium Shading 2 Accent 4" w:uiPriority="64"/>
-    <w:lsdException w:name="Medium List 1 Accent 4" w:uiPriority="65"/>
-    <w:lsdException w:name="Medium List 2 Accent 4" w:uiPriority="66"/>
-    <w:lsdException w:name="Medium Grid 1 Accent 4" w:uiPriority="67"/>
-    <w:lsdException w:name="Medium Grid 2 Accent 4" w:uiPriority="68"/>
-    <w:lsdException w:name="Medium Grid 3 Accent 4" w:uiPriority="69"/>
-    <w:lsdException w:name="Dark List Accent 4" w:uiPriority="70"/>
-    <w:lsdException w:name="Colorful Shading Accent 4" w:uiPriority="71"/>
-    <w:lsdException w:name="Colorful List Accent 4" w:uiPriority="72"/>
-    <w:lsdException w:name="Colorful Grid Accent 4" w:uiPriority="73"/>
-    <w:lsdException w:name="Light Shading Accent 5" w:uiPriority="60"/>
-    <w:lsdException w:name="Light List Accent 5" w:uiPriority="61"/>
-    <w:lsdException w:name="Light Grid Accent 5" w:uiPriority="62"/>
-    <w:lsdException w:name="Medium Shading 1 Accent 5" w:uiPriority="63"/>
-    <w:lsdException w:name="Medium Shading 2 Accent 5" w:uiPriority="64"/>
-    <w:lsdException w:name="Medium List 1 Accent 5" w:uiPriority="65"/>
-    <w:lsdException w:name="Medium List 2 Accent 5" w:uiPriority="66"/>
-    <w:lsdException w:name="Medium Grid 1 Accent 5" w:uiPriority="67"/>
-    <w:lsdException w:name="Medium Grid 2 Accent 5" w:uiPriority="68"/>
-    <w:lsdException w:name="Medium Grid 3 Accent 5" w:uiPriority="69"/>
-    <w:lsdException w:name="Dark List Accent 5" w:uiPriority="70"/>
-    <w:lsdException w:name="Colorful Shading Accent 5" w:uiPriority="71"/>
-    <w:lsdException w:name="Colorful List Accent 5" w:uiPriority="72"/>
-    <w:lsdException w:name="Colorful Grid Accent 5" w:uiPriority="73"/>
-    <w:lsdException w:name="Light Shading Accent 6" w:uiPriority="60"/>
-    <w:lsdException w:name="Light List Accent 6" w:uiPriority="61"/>
-    <w:lsdException w:name="Light Grid Accent 6" w:uiPriority="62"/>
-    <w:lsdException w:name="Medium Shading 1 Accent 6" w:uiPriority="63"/>
-    <w:lsdException w:name="Medium Shading 2 Accent 6" w:uiPriority="64"/>
-    <w:lsdException w:name="Medium List 1 Accent 6" w:uiPriority="65"/>
-    <w:lsdException w:name="Medium List 2 Accent 6" w:uiPriority="66"/>
-    <w:lsdException w:name="Medium Grid 1 Accent 6" w:uiPriority="67"/>
-    <w:lsdException w:name="Medium Grid 2 Accent 6" w:uiPriority="68"/>
-    <w:lsdException w:name="Medium Grid 3 Accent 6" w:uiPriority="69"/>
-    <w:lsdException w:name="Dark List Accent 6" w:uiPriority="70"/>
-    <w:lsdException w:name="Colorful Shading Accent 6" w:uiPriority="71"/>
-    <w:lsdException w:name="Colorful List Accent 6" w:uiPriority="72"/>
-    <w:lsdException w:name="Colorful Grid Accent 6" w:uiPriority="73"/>
-    <w:lsdException w:name="Subtle Emphasis" w:uiPriority="19" w:qFormat="1"/>
-    <w:lsdException w:name="Intense Emphasis" w:uiPriority="21" w:qFormat="1"/>
-    <w:lsdException w:name="Subtle Reference" w:uiPriority="31" w:qFormat="1"/>
-    <w:lsdException w:name="Intense Reference" w:uiPriority="32" w:qFormat="1"/>
-    <w:lsdException w:name="Book Title" w:uiPriority="33" w:qFormat="1"/>
-    <w:lsdException w:name="Bibliography" w:semiHidden="1" w:uiPriority="37" w:unhideWhenUsed="1"/>
-    <w:lsdException w:name="TOC Heading" w:semiHidden="1" w:uiPriority="39" w:unhideWhenUsed="1" w:qFormat="1"/>
-    <w:lsdException w:name="Plain Table 1" w:uiPriority="41"/>
-    <w:lsdException w:name="Plain Table 2" w:uiPriority="42"/>
-    <w:lsdException w:name="Plain Table 3" w:uiPriority="43"/>
-    <w:lsdException w:name="Plain Table 4" w:uiPriority="44"/>
-    <w:lsdException w:name="Plain Table 5" w:uiPriority="45"/>
-    <w:lsdException w:name="Grid Table Light" w:uiPriority="40"/>
-    <w:lsdException w:name="Grid Table 1 Light" w:uiPriority="46"/>
-    <w:lsdException w:name="Grid Table 2" w:uiPriority="47"/>
-    <w:lsdException w:name="Grid Table 3" w:uiPriority="48"/>
-    <w:lsdException w:name="Grid Table 4" w:uiPriority="49"/>
-    <w:lsdException w:name="Grid Table 5 Dark" w:uiPriority="50"/>
-    <w:lsdException w:name="Grid Table 6 Colorful" w:uiPriority="51"/>
-    <w:lsdException w:name="Grid Table 7 Colorful" w:uiPriority="52"/>
-    <w:lsdException w:name="Grid Table 1 Light Accent 1" w:uiPriority="46"/>
-    <w:lsdException w:name="Grid Table 2 Accent 1" w:uiPriority="47"/>
-    <w:lsdException w:name="Grid Table 3 Accent 1" w:uiPriority="48"/>
-    <w:lsdException w:name="Grid Table 4 Accent 1" w:uiPriority="49"/>
-    <w:lsdException w:name="Grid Table 5 Dark Accent 1" w:uiPriority="50"/>
-    <w:lsdException w:name="Grid Table 6 Colorful Accent 1" w:uiPriority="51"/>
-    <w:lsdException w:name="Grid Table 7 Colorful Accent 1" w:uiPriority="52"/>
-    <w:lsdException w:name="Grid Table 1 Light Accent 2" w:uiPriority="46"/>
-    <w:lsdException w:name="Grid Table 2 Accent 2" w:uiPriority="47"/>
-    <w:lsdException w:name="Grid Table 3 Accent 2" w:uiPriority="48"/>
-    <w:lsdException w:name="Grid Table 4 Accent 2" w:uiPriority="49"/>
-    <w:lsdException w:name="Grid Table 5 Dark Accent 2" w:uiPriority="50"/>
-    <w:lsdException w:name="Grid Table 6 Colorful Accent 2" w:uiPriority="51"/>
-    <w:lsdException w:name="Grid Table 7 Colorful Accent 2" w:uiPriority="52"/>
-    <w:lsdException w:name="Grid Table 1 Light Accent 3" w:uiPriority="46"/>
-    <w:lsdException w:name="Grid Table 2 Accent 3" w:uiPriority="47"/>
-    <w:lsdException w:name="Grid Table 3 Accent 3" w:uiPriority="48"/>
-    <w:lsdException w:name="Grid Table 4 Accent 3" w:uiPriority="49"/>
-    <w:lsdException w:name="Grid Table 5 Dark Accent 3" w:uiPriority="50"/>
-    <w:lsdException w:name="Grid Table 6 Colorful Accent 3" w:uiPriority="51"/>
-    <w:lsdException w:name="Grid Table 7 Colorful Accent 3" w:uiPriority="52"/>
-    <w:lsdException w:name="Grid Table 1 Light Accent 4" w:uiPriority="46"/>
-    <w:lsdException w:name="Grid Table 2 Accent 4" w:uiPriority="47"/>
-    <w:lsdException w:name="Grid Table 3 Accent 4" w:uiPriority="48"/>
-    <w:lsdException w:name="Grid Table 4 Accent 4" w:uiPriority="49"/>
-    <w:lsdException w:name="Grid Table 5 Dark Accent 4" w:uiPriority="50"/>
-    <w:lsdException w:name="Grid Table 6 Colorful Accent 4" w:uiPriority="51"/>
-    <w:lsdException w:name="Grid Table 7 Colorful Accent 4" w:uiPriority="52"/>
-    <w:lsdException w:name="Grid Table 1 Light Accent 5" w:uiPriority="46"/>
-    <w:lsdException w:name="Grid Table 2 Accent 5" w:uiPriority="47"/>
-    <w:lsdException w:name="Grid Table 3 Accent 5" w:uiPriority="48"/>
-    <w:lsdException w:name="Grid Table 4 Accent 5" w:uiPriority="49"/>
-    <w:lsdException w:name="Grid Table 5 Dark Accent 5" w:uiPriority="50"/>
-    <w:lsdException w:name="Grid Table 6 Colorful Accent 5" w:uiPriority="51"/>
-    <w:lsdException w:name="Grid Table 7 Colorful Accent 5" w:uiPriority="52"/>
-    <w:lsdException w:name="Grid Table 1 Light Accent 6" w:uiPriority="46"/>
-    <w:lsdException w:name="Grid Table 2 Accent 6" w:uiPriority="47"/>
-    <w:lsdException w:name="Grid Table 3 Accent 6" w:uiPriority="48"/>
-    <w:lsdException w:name="Grid Table 4 Accent 6" w:uiPriority="49"/>
-    <w:lsdException w:name="Grid Table 5 Dark Accent 6" w:uiPriority="50"/>
-    <w:lsdException w:name="Grid Table 6 Colorful Accent 6" w:uiPriority="51"/>
-    <w:lsdException w:name="Grid Table 7 Colorful Accent 6" w:uiPriority="52"/>
-    <w:lsdException w:name="List Table 1 Light" w:uiPriority="46"/>
-    <w:lsdException w:name="List Table 2" w:uiPriority="47"/>
-    <w:lsdException w:name="List Table 3" w:uiPriority="48"/>
-    <w:lsdException w:name="List Table 4" w:uiPriority="49"/>
-    <w:lsdException w:name="List Table 5 Dark" w:uiPriority="50"/>
-    <w:lsdException w:name="List Table 6 Colorful" w:uiPriority="51"/>
-    <w:lsdException w:name="List Table 7 Colorful" w:uiPriority="52"/>
-    <w:lsdException w:name="List Table 1 Light Accent 1" w:uiPriority="46"/>
-    <w:lsdException w:name="List Table 2 Accent 1" w:uiPriority="47"/>
-    <w:lsdException w:name="List Table 3 Accent 1" w:uiPriority="48"/>
-    <w:lsdException w:name="List Table 4 Accent 1" w:uiPriority="49"/>
-    <w:lsdException w:name="List Table 5 Dark Accent 1" w:uiPriority="50"/>
-    <w:lsdException w:name="List Table 6 Colorful Accent 1" w:uiPriority="51"/>
-    <w:lsdException w:name="List Table 7 Colorful Accent 1" w:uiPriority="52"/>
-    <w:lsdException w:name="List Table 1 Light Accent 2" w:uiPriority="46"/>
-    <w:lsdException w:name="List Table 2 Accent 2" w:uiPriority="47"/>
-    <w:lsdException w:name="List Table 3 Accent 2" w:uiPriority="48"/>
-    <w:lsdException w:name="List Table 4 Accent 2" w:uiPriority="49"/>
-    <w:lsdException w:name="List Table 5 Dark Accent 2" w:uiPriority="50"/>
-    <w:lsdException w:name="List Table 6 Colorful Accent 2" w:uiPriority="51"/>
-    <w:lsdException w:name="List Table 7 Colorful Accent 2" w:uiPriority="52"/>
-    <w:lsdException w:name="List Table 1 Light Accent 3" w:uiPriority="46"/>
-    <w:lsdException w:name="List Table 2 Accent 3" w:uiPriority="47"/>
-    <w:lsdException w:name="List Table 3 Accent 3" w:uiPriority="48"/>
-    <w:lsdException w:name="List Table 4 Accent 3" w:uiPriority="49"/>
-    <w:lsdException w:name="List Table 5 Dark Accent 3" w:uiPriority="50"/>
-    <w:lsdException w:name="List Table 6 Colorful Accent 3" w:uiPriority="51"/>
-    <w:lsdException w:name="List Table 7 Colorful Accent 3" w:uiPriority="52"/>
-    <w:lsdException w:name="List Table 1 Light Accent 4" w:uiPriority="46"/>
-    <w:lsdException w:name="List Table 2 Accent 4" w:uiPriority="47"/>
-    <w:lsdException w:name="List Table 3 Accent 4" w:uiPriority="48"/>
-    <w:lsdException w:name="List Table 4 Accent 4" w:uiPriority="49"/>
-    <w:lsdException w:name="List Table 5 Dark Accent 4" w:uiPriority="50"/>
-    <w:lsdException w:name="List Table 6 Colorful Accent 4" w:uiPriority="51"/>
-    <w:lsdException w:name="List Table 7 Colorful Accent 4" w:uiPriority="52"/>
-    <w:lsdException w:name="List Table 1 Light Accent 5" w:uiPriority="46"/>
-    <w:lsdException w:name="List Table 2 Accent 5" w:uiPriority="47"/>
-    <w:lsdException w:name="List Table 3 Accent 5" w:uiPriority="48"/>
-    <w:lsdException w:name="List Table 4 Accent 5" w:uiPriority="49"/>
-    <w:lsdException w:name="List Table 5 Dark Accent 5" w:uiPriority="50"/>
-    <w:lsdException w:name="List Table 6 Colorful Accent 5" w:uiPriority="51"/>
-    <w:lsdException w:name="List Table 7 Colorful Accent 5" w:uiPriority="52"/>
-    <w:lsdException w:name="List Table 1 Light Accent 6" w:uiPriority="46"/>
-    <w:lsdException w:name="List Table 2 Accent 6" w:uiPriority="47"/>
-    <w:lsdException w:name="List Table 3 Accent 6" w:uiPriority="48"/>
-    <w:lsdException w:name="List Table 4 Accent 6" w:uiPriority="49"/>
-    <w:lsdException w:name="List Table 5 Dark Accent 6" w:uiPriority="50"/>
-    <w:lsdException w:name="List Table 6 Colorful Accent 6" w:uiPriority="51"/>
-    <w:lsdException w:name="List Table 7 Colorful Accent 6" w:uiPriority="52"/>
+  <w:latentStyles w:defLockedState="0" w:defUIPriority="99" w:defSemiHidden="1" w:defUnhideWhenUsed="1" w:defQFormat="0" w:count="267">
+    <w:lsdException w:name="Normal" w:semiHidden="0" w:uiPriority="0" w:unhideWhenUsed="0" w:qFormat="1"/>
+    <w:lsdException w:name="heading 1" w:semiHidden="0" w:uiPriority="9" w:unhideWhenUsed="0" w:qFormat="1"/>
+    <w:lsdException w:name="heading 2" w:uiPriority="9" w:qFormat="1"/>
+    <w:lsdException w:name="heading 3" w:uiPriority="9" w:qFormat="1"/>
+    <w:lsdException w:name="heading 4" w:uiPriority="9" w:qFormat="1"/>
+    <w:lsdException w:name="heading 5" w:uiPriority="9" w:qFormat="1"/>
+    <w:lsdException w:name="heading 6" w:uiPriority="9" w:qFormat="1"/>
+    <w:lsdException w:name="heading 7" w:uiPriority="9" w:qFormat="1"/>
+    <w:lsdException w:name="heading 8" w:uiPriority="9" w:qFormat="1"/>
+    <w:lsdException w:name="heading 9" w:uiPriority="9" w:qFormat="1"/>
+    <w:lsdException w:name="toc 1" w:uiPriority="39"/>
+    <w:lsdException w:name="toc 2" w:uiPriority="39"/>
+    <w:lsdException w:name="toc 3" w:uiPriority="39"/>
+    <w:lsdException w:name="toc 4" w:uiPriority="39"/>
+    <w:lsdException w:name="toc 5" w:uiPriority="39"/>
+    <w:lsdException w:name="toc 6" w:uiPriority="39"/>
+    <w:lsdException w:name="toc 7" w:uiPriority="39"/>
+    <w:lsdException w:name="toc 8" w:uiPriority="39"/>
+    <w:lsdException w:name="toc 9" w:uiPriority="39"/>
+    <w:lsdException w:name="caption" w:uiPriority="35" w:qFormat="1"/>
+    <w:lsdException w:name="Title" w:semiHidden="0" w:uiPriority="10" w:unhideWhenUsed="0" w:qFormat="1"/>
+    <w:lsdException w:name="Default Paragraph Font" w:uiPriority="1"/>
+    <w:lsdException w:name="Subtitle" w:semiHidden="0" w:uiPriority="11" w:unhideWhenUsed="0" w:qFormat="1"/>
+    <w:lsdException w:name="Hyperlink" w:uiPriority="0"/>
+    <w:lsdException w:name="Strong" w:semiHidden="0" w:uiPriority="22" w:unhideWhenUsed="0" w:qFormat="1"/>
+    <w:lsdException w:name="Emphasis" w:semiHidden="0" w:uiPriority="20" w:unhideWhenUsed="0" w:qFormat="1"/>
+    <w:lsdException w:name="Table Grid" w:semiHidden="0" w:uiPriority="39" w:unhideWhenUsed="0"/>
+    <w:lsdException w:name="Placeholder Text" w:unhideWhenUsed="0"/>
+    <w:lsdException w:name="No Spacing" w:semiHidden="0" w:uiPriority="1" w:unhideWhenUsed="0" w:qFormat="1"/>
+    <w:lsdException w:name="Light Shading" w:semiHidden="0" w:uiPriority="60" w:unhideWhenUsed="0"/>
+    <w:lsdException w:name="Light List" w:semiHidden="0" w:uiPriority="61" w:unhideWhenUsed="0"/>
+    <w:lsdException w:name="Light Grid" w:semiHidden="0" w:uiPriority="62" w:unhideWhenUsed="0"/>
+    <w:lsdException w:name="Medium Shading 1" w:semiHidden="0" w:uiPriority="63" w:unhideWhenUsed="0"/>
+    <w:lsdException w:name="Medium Shading 2" w:semiHidden="0" w:uiPriority="64" w:unhideWhenUsed="0"/>
+    <w:lsdException w:name="Medium List 1" w:semiHidden="0" w:uiPriority="65" w:unhideWhenUsed="0"/>
+    <w:lsdException w:name="Medium List 2" w:semiHidden="0" w:uiPriority="66" w:unhideWhenUsed="0"/>
+    <w:lsdException w:name="Medium Grid 1" w:semiHidden="0" w:uiPriority="67" w:unhideWhenUsed="0"/>
+    <w:lsdException w:name="Medium Grid 2" w:semiHidden="0" w:uiPriority="68" w:unhideWhenUsed="0"/>
+    <w:lsdException w:name="Medium Grid 3" w:semiHidden="0" w:uiPriority="69" w:unhideWhenUsed="0"/>
+    <w:lsdException w:name="Dark List" w:semiHidden="0" w:uiPriority="70" w:unhideWhenUsed="0"/>
+    <w:lsdException w:name="Colorful Shading" w:semiHidden="0" w:uiPriority="71" w:unhideWhenUsed="0"/>
+    <w:lsdException w:name="Colorful List" w:semiHidden="0" w:uiPriority="72" w:unhideWhenUsed="0"/>
+    <w:lsdException w:name="Colorful Grid" w:semiHidden="0" w:uiPriority="73" w:unhideWhenUsed="0"/>
+    <w:lsdException w:name="Light Shading Accent 1" w:semiHidden="0" w:uiPriority="60" w:unhideWhenUsed="0"/>
+    <w:lsdException w:name="Light List Accent 1" w:semiHidden="0" w:uiPriority="61" w:unhideWhenUsed="0"/>
+    <w:lsdException w:name="Light Grid Accent 1" w:semiHidden="0" w:uiPriority="62" w:unhideWhenUsed="0"/>
+    <w:lsdException w:name="Medium Shading 1 Accent 1" w:semiHidden="0" w:uiPriority="63" w:unhideWhenUsed="0"/>
+    <w:lsdException w:name="Medium Shading 2 Accent 1" w:semiHidden="0" w:uiPriority="64" w:unhideWhenUsed="0"/>
+    <w:lsdException w:name="Medium List 1 Accent 1" w:semiHidden="0" w:uiPriority="65" w:unhideWhenUsed="0"/>
+    <w:lsdException w:name="Revision" w:unhideWhenUsed="0"/>
+    <w:lsdException w:name="List Paragraph" w:semiHidden="0" w:uiPriority="34" w:unhideWhenUsed="0" w:qFormat="1"/>
+    <w:lsdException w:name="Quote" w:semiHidden="0" w:uiPriority="29" w:unhideWhenUsed="0" w:qFormat="1"/>
+    <w:lsdException w:name="Intense Quote" w:semiHidden="0" w:uiPriority="30" w:unhideWhenUsed="0" w:qFormat="1"/>
+    <w:lsdException w:name="Medium List 2 Accent 1" w:semiHidden="0" w:uiPriority="66" w:unhideWhenUsed="0"/>
+    <w:lsdException w:name="Medium Grid 1 Accent 1" w:semiHidden="0" w:uiPriority="67" w:unhideWhenUsed="0"/>
+    <w:lsdException w:name="Medium Grid 2 Accent 1" w:semiHidden="0" w:uiPriority="68" w:unhideWhenUsed="0"/>
+    <w:lsdException w:name="Medium Grid 3 Accent 1" w:semiHidden="0" w:uiPriority="69" w:unhideWhenUsed="0"/>
+    <w:lsdException w:name="Dark List Accent 1" w:semiHidden="0" w:uiPriority="70" w:unhideWhenUsed="0"/>
+    <w:lsdException w:name="Colorful Shading Accent 1" w:semiHidden="0" w:uiPriority="71" w:unhideWhenUsed="0"/>
+    <w:lsdException w:name="Colorful List Accent 1" w:semiHidden="0" w:uiPriority="72" w:unhideWhenUsed="0"/>
+    <w:lsdException w:name="Colorful Grid Accent 1" w:semiHidden="0" w:uiPriority="73" w:unhideWhenUsed="0"/>
+    <w:lsdException w:name="Light Shading Accent 2" w:semiHidden="0" w:uiPriority="60" w:unhideWhenUsed="0"/>
+    <w:lsdException w:name="Light List Accent 2" w:semiHidden="0" w:uiPriority="61" w:unhideWhenUsed="0"/>
+    <w:lsdException w:name="Light Grid Accent 2" w:semiHidden="0" w:uiPriority="62" w:unhideWhenUsed="0"/>
+    <w:lsdException w:name="Medium Shading 1 Accent 2" w:semiHidden="0" w:uiPriority="63" w:unhideWhenUsed="0"/>
+    <w:lsdException w:name="Medium Shading 2 Accent 2" w:semiHidden="0" w:uiPriority="64" w:unhideWhenUsed="0"/>
+    <w:lsdException w:name="Medium List 1 Accent 2" w:semiHidden="0" w:uiPriority="65" w:unhideWhenUsed="0"/>
+    <w:lsdException w:name="Medium List 2 Accent 2" w:semiHidden="0" w:uiPriority="66" w:unhideWhenUsed="0"/>
+    <w:lsdException w:name="Medium Grid 1 Accent 2" w:semiHidden="0" w:uiPriority="67" w:unhideWhenUsed="0"/>
+    <w:lsdException w:name="Medium Grid 2 Accent 2" w:semiHidden="0" w:uiPriority="68" w:unhideWhenUsed="0"/>
+    <w:lsdException w:name="Medium Grid 3 Accent 2" w:semiHidden="0" w:uiPriority="69" w:unhideWhenUsed="0"/>
+    <w:lsdException w:name="Dark List Accent 2" w:semiHidden="0" w:uiPriority="70" w:unhideWhenUsed="0"/>
+    <w:lsdException w:name="Colorful Shading Accent 2" w:semiHidden="0" w:uiPriority="71" w:unhideWhenUsed="0"/>
+    <w:lsdException w:name="Colorful List Accent 2" w:semiHidden="0" w:uiPriority="72" w:unhideWhenUsed="0"/>
+    <w:lsdException w:name="Colorful Grid Accent 2" w:semiHidden="0" w:uiPriority="73" w:unhideWhenUsed="0"/>
+    <w:lsdException w:name="Light Shading Accent 3" w:semiHidden="0" w:uiPriority="60" w:unhideWhenUsed="0"/>
+    <w:lsdException w:name="Light List Accent 3" w:semiHidden="0" w:uiPriority="61" w:unhideWhenUsed="0"/>
+    <w:lsdException w:name="Light Grid Accent 3" w:semiHidden="0" w:uiPriority="62" w:unhideWhenUsed="0"/>
+    <w:lsdException w:name="Medium Shading 1 Accent 3" w:semiHidden="0" w:uiPriority="63" w:unhideWhenUsed="0"/>
+    <w:lsdException w:name="Medium Shading 2 Accent 3" w:semiHidden="0" w:uiPriority="64" w:unhideWhenUsed="0"/>
+    <w:lsdException w:name="Medium List 1 Accent 3" w:semiHidden="0" w:uiPriority="65" w:unhideWhenUsed="0"/>
+    <w:lsdException w:name="Medium List 2 Accent 3" w:semiHidden="0" w:uiPriority="66" w:unhideWhenUsed="0"/>
+    <w:lsdException w:name="Medium Grid 1 Accent 3" w:semiHidden="0" w:uiPriority="67" w:unhideWhenUsed="0"/>
+    <w:lsdException w:name="Medium Grid 2 Accent 3" w:semiHidden="0" w:uiPriority="68" w:unhideWhenUsed="0"/>
+    <w:lsdException w:name="Medium Grid 3 Accent 3" w:semiHidden="0" w:uiPriority="69" w:unhideWhenUsed="0"/>
+    <w:lsdException w:name="Dark List Accent 3" w:semiHidden="0" w:uiPriority="70" w:unhideWhenUsed="0"/>
+    <w:lsdException w:name="Colorful Shading Accent 3" w:semiHidden="0" w:uiPriority="71" w:unhideWhenUsed="0"/>
+    <w:lsdException w:name="Colorful List Accent 3" w:semiHidden="0" w:uiPriority="72" w:unhideWhenUsed="0"/>
+    <w:lsdException w:name="Colorful Grid Accent 3" w:semiHidden="0" w:uiPriority="73" w:unhideWhenUsed="0"/>
+    <w:lsdException w:name="Light Shading Accent 4" w:semiHidden="0" w:uiPriority="60" w:unhideWhenUsed="0"/>
+    <w:lsdException w:name="Light List Accent 4" w:semiHidden="0" w:uiPriority="61" w:unhideWhenUsed="0"/>
+    <w:lsdException w:name="Light Grid Accent 4" w:semiHidden="0" w:uiPriority="62" w:unhideWhenUsed="0"/>
+    <w:lsdException w:name="Medium Shading 1 Accent 4" w:semiHidden="0" w:uiPriority="63" w:unhideWhenUsed="0"/>
+    <w:lsdException w:name="Medium Shading 2 Accent 4" w:semiHidden="0" w:uiPriority="64" w:unhideWhenUsed="0"/>
+    <w:lsdException w:name="Medium List 1 Accent 4" w:semiHidden="0" w:uiPriority="65" w:unhideWhenUsed="0"/>
+    <w:lsdException w:name="Medium List 2 Accent 4" w:semiHidden="0" w:uiPriority="66" w:unhideWhenUsed="0"/>
+    <w:lsdException w:name="Medium Grid 1 Accent 4" w:semiHidden="0" w:uiPriority="67" w:unhideWhenUsed="0"/>
+    <w:lsdException w:name="Medium Grid 2 Accent 4" w:semiHidden="0" w:uiPriority="68" w:unhideWhenUsed="0"/>
+    <w:lsdException w:name="Medium Grid 3 Accent 4" w:semiHidden="0" w:uiPriority="69" w:unhideWhenUsed="0"/>
+    <w:lsdException w:name="Dark List Accent 4" w:semiHidden="0" w:uiPriority="70" w:unhideWhenUsed="0"/>
+    <w:lsdException w:name="Colorful Shading Accent 4" w:semiHidden="0" w:uiPriority="71" w:unhideWhenUsed="0"/>
+    <w:lsdException w:name="Colorful List Accent 4" w:semiHidden="0" w:uiPriority="72" w:unhideWhenUsed="0"/>
+    <w:lsdException w:name="Colorful Grid Accent 4" w:semiHidden="0" w:uiPriority="73" w:unhideWhenUsed="0"/>
+    <w:lsdException w:name="Light Shading Accent 5" w:semiHidden="0" w:uiPriority="60" w:unhideWhenUsed="0"/>
+    <w:lsdException w:name="Light List Accent 5" w:semiHidden="0" w:uiPriority="61" w:unhideWhenUsed="0"/>
+    <w:lsdException w:name="Light Grid Accent 5" w:semiHidden="0" w:uiPriority="62" w:unhideWhenUsed="0"/>
+    <w:lsdException w:name="Medium Shading 1 Accent 5" w:semiHidden="0" w:uiPriority="63" w:unhideWhenUsed="0"/>
+    <w:lsdException w:name="Medium Shading 2 Accent 5" w:semiHidden="0" w:uiPriority="64" w:unhideWhenUsed="0"/>
+    <w:lsdException w:name="Medium List 1 Accent 5" w:semiHidden="0" w:uiPriority="65" w:unhideWhenUsed="0"/>
+    <w:lsdException w:name="Medium List 2 Accent 5" w:semiHidden="0" w:uiPriority="66" w:unhideWhenUsed="0"/>
+    <w:lsdException w:name="Medium Grid 1 Accent 5" w:semiHidden="0" w:uiPriority="67" w:unhideWhenUsed="0"/>
+    <w:lsdException w:name="Medium Grid 2 Accent 5" w:semiHidden="0" w:uiPriority="68" w:unhideWhenUsed="0"/>
+    <w:lsdException w:name="Medium Grid 3 Accent 5" w:semiHidden="0" w:uiPriority="69" w:unhideWhenUsed="0"/>
+    <w:lsdException w:name="Dark List Accent 5" w:semiHidden="0" w:uiPriority="70" w:unhideWhenUsed="0"/>
+    <w:lsdException w:name="Colorful Shading Accent 5" w:semiHidden="0" w:uiPriority="71" w:unhideWhenUsed="0"/>
+    <w:lsdException w:name="Colorful List Accent 5" w:semiHidden="0" w:uiPriority="72" w:unhideWhenUsed="0"/>
+    <w:lsdException w:name="Colorful Grid Accent 5" w:semiHidden="0" w:uiPriority="73" w:unhideWhenUsed="0"/>
+    <w:lsdException w:name="Light Shading Accent 6" w:semiHidden="0" w:uiPriority="60" w:unhideWhenUsed="0"/>
+    <w:lsdException w:name="Light List Accent 6" w:semiHidden="0" w:uiPriority="61" w:unhideWhenUsed="0"/>
+    <w:lsdException w:name="Light Grid Accent 6" w:semiHidden="0" w:uiPriority="62" w:unhideWhenUsed="0"/>
+    <w:lsdException w:name="Medium Shading 1 Accent 6" w:semiHidden="0" w:uiPriority="63" w:unhideWhenUsed="0"/>
+    <w:lsdException w:name="Medium Shading 2 Accent 6" w:semiHidden="0" w:uiPriority="64" w:unhideWhenUsed="0"/>
+    <w:lsdException w:name="Medium List 1 Accent 6" w:semiHidden="0" w:uiPriority="65" w:unhideWhenUsed="0"/>
+    <w:lsdException w:name="Medium List 2 Accent 6" w:semiHidden="0" w:uiPriority="66" w:unhideWhenUsed="0"/>
+    <w:lsdException w:name="Medium Grid 1 Accent 6" w:semiHidden="0" w:uiPriority="67" w:unhideWhenUsed="0"/>
+    <w:lsdException w:name="Medium Grid 2 Accent 6" w:semiHidden="0" w:uiPriority="68" w:unhideWhenUsed="0"/>
+    <w:lsdException w:name="Medium Grid 3 Accent 6" w:semiHidden="0" w:uiPriority="69" w:unhideWhenUsed="0"/>
+    <w:lsdException w:name="Dark List Accent 6" w:semiHidden="0" w:uiPriority="70" w:unhideWhenUsed="0"/>
+    <w:lsdException w:name="Colorful Shading Accent 6" w:semiHidden="0" w:uiPriority="71" w:unhideWhenUsed="0"/>
+    <w:lsdException w:name="Colorful List Accent 6" w:semiHidden="0" w:uiPriority="72" w:unhideWhenUsed="0"/>
+    <w:lsdException w:name="Colorful Grid Accent 6" w:semiHidden="0" w:uiPriority="73" w:unhideWhenUsed="0"/>
+    <w:lsdException w:name="Subtle Emphasis" w:semiHidden="0" w:uiPriority="19" w:unhideWhenUsed="0" w:qFormat="1"/>
+    <w:lsdException w:name="Intense Emphasis" w:semiHidden="0" w:uiPriority="21" w:unhideWhenUsed="0" w:qFormat="1"/>
+    <w:lsdException w:name="Subtle Reference" w:semiHidden="0" w:uiPriority="31" w:unhideWhenUsed="0" w:qFormat="1"/>
+    <w:lsdException w:name="Intense Reference" w:semiHidden="0" w:uiPriority="32" w:unhideWhenUsed="0" w:qFormat="1"/>
+    <w:lsdException w:name="Book Title" w:semiHidden="0" w:uiPriority="33" w:unhideWhenUsed="0" w:qFormat="1"/>
+    <w:lsdException w:name="Bibliography" w:uiPriority="37"/>
+    <w:lsdException w:name="TOC Heading" w:uiPriority="39" w:qFormat="1"/>
   </w:latentStyles>
   <w:style w:type="paragraph" w:default="1" w:styleId="Normal">
     <w:name w:val="Normal"/>
     <w:qFormat/>
+    <w:rsid w:val="00B92120"/>
   </w:style>
   <w:style w:type="paragraph" w:styleId="Heading1">
     <w:name w:val="heading 1"/>
@@ -1180,6 +1307,7 @@
     <w:link w:val="Heading1Char"/>
     <w:uiPriority w:val="9"/>
     <w:qFormat/>
+    <w:rsid w:val="00B92120"/>
     <w:pPr>
       <w:keepNext/>
       <w:keepLines/>
@@ -1202,6 +1330,7 @@
     <w:semiHidden/>
     <w:unhideWhenUsed/>
     <w:qFormat/>
+    <w:rsid w:val="00B92120"/>
     <w:pPr>
       <w:keepNext/>
       <w:keepLines/>
@@ -1224,6 +1353,7 @@
     <w:semiHidden/>
     <w:unhideWhenUsed/>
     <w:qFormat/>
+    <w:rsid w:val="00B92120"/>
     <w:pPr>
       <w:keepNext/>
       <w:keepLines/>
@@ -1246,6 +1376,7 @@
     <w:semiHidden/>
     <w:unhideWhenUsed/>
     <w:qFormat/>
+    <w:rsid w:val="00B92120"/>
     <w:pPr>
       <w:keepNext/>
       <w:keepLines/>
@@ -1270,6 +1401,7 @@
     <w:semiHidden/>
     <w:unhideWhenUsed/>
     <w:qFormat/>
+    <w:rsid w:val="00B92120"/>
     <w:pPr>
       <w:keepNext/>
       <w:keepLines/>
@@ -1291,6 +1423,7 @@
     <w:semiHidden/>
     <w:unhideWhenUsed/>
     <w:qFormat/>
+    <w:rsid w:val="00B92120"/>
     <w:pPr>
       <w:keepNext/>
       <w:keepLines/>
@@ -1316,6 +1449,7 @@
     <w:semiHidden/>
     <w:unhideWhenUsed/>
     <w:qFormat/>
+    <w:rsid w:val="00B92120"/>
     <w:pPr>
       <w:keepNext/>
       <w:keepLines/>
@@ -1340,6 +1474,7 @@
     <w:semiHidden/>
     <w:unhideWhenUsed/>
     <w:qFormat/>
+    <w:rsid w:val="00B92120"/>
     <w:pPr>
       <w:keepNext/>
       <w:keepLines/>
@@ -1362,6 +1497,7 @@
     <w:semiHidden/>
     <w:unhideWhenUsed/>
     <w:qFormat/>
+    <w:rsid w:val="00B92120"/>
     <w:pPr>
       <w:keepNext/>
       <w:keepLines/>
@@ -1388,6 +1524,7 @@
     <w:uiPriority w:val="99"/>
     <w:semiHidden/>
     <w:unhideWhenUsed/>
+    <w:qFormat/>
     <w:tblPr>
       <w:tblInd w:w="0" w:type="dxa"/>
       <w:tblCellMar>
@@ -1409,6 +1546,7 @@
     <w:basedOn w:val="DefaultParagraphFont"/>
     <w:uiPriority w:val="33"/>
     <w:qFormat/>
+    <w:rsid w:val="00B92120"/>
     <w:rPr>
       <w:b/>
       <w:bCs/>
@@ -1425,6 +1563,7 @@
     <w:semiHidden/>
     <w:unhideWhenUsed/>
     <w:qFormat/>
+    <w:rsid w:val="00B92120"/>
     <w:pPr>
       <w:spacing w:line="240" w:lineRule="auto"/>
     </w:pPr>
@@ -1441,6 +1580,7 @@
     <w:basedOn w:val="DefaultParagraphFont"/>
     <w:uiPriority w:val="20"/>
     <w:qFormat/>
+    <w:rsid w:val="00B92120"/>
     <w:rPr>
       <w:i/>
       <w:iCs/>
@@ -1452,6 +1592,7 @@
     <w:basedOn w:val="DefaultParagraphFont"/>
     <w:link w:val="Heading1"/>
     <w:uiPriority w:val="9"/>
+    <w:rsid w:val="00B92120"/>
     <w:rPr>
       <w:rFonts w:asciiTheme="majorHAnsi" w:eastAsiaTheme="majorEastAsia" w:hAnsiTheme="majorHAnsi" w:cstheme="majorBidi"/>
       <w:color w:val="B01513" w:themeColor="accent1"/>
@@ -1465,6 +1606,7 @@
     <w:link w:val="Heading2"/>
     <w:uiPriority w:val="9"/>
     <w:semiHidden/>
+    <w:rsid w:val="00B92120"/>
     <w:rPr>
       <w:rFonts w:asciiTheme="majorHAnsi" w:eastAsiaTheme="majorEastAsia" w:hAnsiTheme="majorHAnsi" w:cstheme="majorBidi"/>
       <w:color w:val="404040" w:themeColor="text1" w:themeTint="BF"/>
@@ -1478,6 +1620,7 @@
     <w:link w:val="Heading3"/>
     <w:uiPriority w:val="9"/>
     <w:semiHidden/>
+    <w:rsid w:val="00B92120"/>
     <w:rPr>
       <w:rFonts w:asciiTheme="majorHAnsi" w:eastAsiaTheme="majorEastAsia" w:hAnsiTheme="majorHAnsi" w:cstheme="majorBidi"/>
       <w:color w:val="B01513" w:themeColor="accent1"/>
@@ -1491,6 +1634,7 @@
     <w:link w:val="Heading4"/>
     <w:uiPriority w:val="9"/>
     <w:semiHidden/>
+    <w:rsid w:val="00B92120"/>
     <w:rPr>
       <w:rFonts w:asciiTheme="majorHAnsi" w:eastAsiaTheme="majorEastAsia" w:hAnsiTheme="majorHAnsi" w:cstheme="majorBidi"/>
       <w:b/>
@@ -1506,6 +1650,7 @@
     <w:link w:val="Heading5"/>
     <w:uiPriority w:val="9"/>
     <w:semiHidden/>
+    <w:rsid w:val="00B92120"/>
     <w:rPr>
       <w:rFonts w:asciiTheme="majorHAnsi" w:eastAsiaTheme="majorEastAsia" w:hAnsiTheme="majorHAnsi" w:cstheme="majorBidi"/>
       <w:sz w:val="20"/>
@@ -1518,6 +1663,7 @@
     <w:link w:val="Heading6"/>
     <w:uiPriority w:val="9"/>
     <w:semiHidden/>
+    <w:rsid w:val="00B92120"/>
     <w:rPr>
       <w:rFonts w:asciiTheme="majorHAnsi" w:eastAsiaTheme="majorEastAsia" w:hAnsiTheme="majorHAnsi" w:cstheme="majorBidi"/>
       <w:b/>
@@ -1534,6 +1680,7 @@
     <w:link w:val="Heading7"/>
     <w:uiPriority w:val="9"/>
     <w:semiHidden/>
+    <w:rsid w:val="00B92120"/>
     <w:rPr>
       <w:rFonts w:asciiTheme="majorHAnsi" w:eastAsiaTheme="majorEastAsia" w:hAnsiTheme="majorHAnsi" w:cstheme="majorBidi"/>
       <w:i/>
@@ -1549,6 +1696,7 @@
     <w:link w:val="Heading8"/>
     <w:uiPriority w:val="9"/>
     <w:semiHidden/>
+    <w:rsid w:val="00B92120"/>
     <w:rPr>
       <w:rFonts w:asciiTheme="majorHAnsi" w:eastAsiaTheme="majorEastAsia" w:hAnsiTheme="majorHAnsi" w:cstheme="majorBidi"/>
       <w:b/>
@@ -1562,6 +1710,7 @@
     <w:link w:val="Heading9"/>
     <w:uiPriority w:val="9"/>
     <w:semiHidden/>
+    <w:rsid w:val="00B92120"/>
     <w:rPr>
       <w:rFonts w:asciiTheme="majorHAnsi" w:eastAsiaTheme="majorEastAsia" w:hAnsiTheme="majorHAnsi" w:cstheme="majorBidi"/>
       <w:b/>
@@ -1576,6 +1725,7 @@
     <w:basedOn w:val="DefaultParagraphFont"/>
     <w:uiPriority w:val="21"/>
     <w:qFormat/>
+    <w:rsid w:val="00B92120"/>
     <w:rPr>
       <w:b/>
       <w:bCs/>
@@ -1591,6 +1741,7 @@
     <w:link w:val="IntenseQuoteChar"/>
     <w:uiPriority w:val="30"/>
     <w:qFormat/>
+    <w:rsid w:val="00B92120"/>
     <w:pPr>
       <w:pBdr>
         <w:left w:val="single" w:sz="36" w:space="4" w:color="B01513" w:themeColor="accent1"/>
@@ -1609,6 +1760,7 @@
     <w:basedOn w:val="DefaultParagraphFont"/>
     <w:link w:val="IntenseQuote"/>
     <w:uiPriority w:val="30"/>
+    <w:rsid w:val="00B92120"/>
     <w:rPr>
       <w:color w:val="B01513" w:themeColor="accent1"/>
       <w:sz w:val="28"/>
@@ -1620,6 +1772,7 @@
     <w:basedOn w:val="DefaultParagraphFont"/>
     <w:uiPriority w:val="32"/>
     <w:qFormat/>
+    <w:rsid w:val="00B92120"/>
     <w:rPr>
       <w:b/>
       <w:bCs/>
@@ -1634,6 +1787,7 @@
     <w:name w:val="Hyperlink"/>
     <w:basedOn w:val="DefaultParagraphFont"/>
     <w:unhideWhenUsed/>
+    <w:rsid w:val="00B92120"/>
     <w:rPr>
       <w:color w:val="4FB8C1" w:themeColor="text2" w:themeTint="99"/>
       <w:u w:val="single"/>
@@ -1645,6 +1799,7 @@
     <w:uiPriority w:val="99"/>
     <w:semiHidden/>
     <w:unhideWhenUsed/>
+    <w:rsid w:val="00B92120"/>
     <w:rPr>
       <w:color w:val="9DFFCB" w:themeColor="followedHyperlink"/>
       <w:u w:val="single"/>
@@ -1655,6 +1810,7 @@
     <w:link w:val="NoSpacingChar"/>
     <w:uiPriority w:val="1"/>
     <w:qFormat/>
+    <w:rsid w:val="00B92120"/>
     <w:pPr>
       <w:spacing w:after="0" w:line="240" w:lineRule="auto"/>
     </w:pPr>
@@ -1664,6 +1820,7 @@
     <w:basedOn w:val="DefaultParagraphFont"/>
     <w:link w:val="NoSpacing"/>
     <w:uiPriority w:val="1"/>
+    <w:rsid w:val="00B92120"/>
   </w:style>
   <w:style w:type="paragraph" w:styleId="Quote">
     <w:name w:val="Quote"/>
@@ -1672,6 +1829,7 @@
     <w:link w:val="QuoteChar"/>
     <w:uiPriority w:val="29"/>
     <w:qFormat/>
+    <w:rsid w:val="00B92120"/>
     <w:pPr>
       <w:spacing w:before="160"/>
       <w:ind w:left="864" w:right="864"/>
@@ -1685,6 +1843,7 @@
     <w:basedOn w:val="DefaultParagraphFont"/>
     <w:link w:val="Quote"/>
     <w:uiPriority w:val="29"/>
+    <w:rsid w:val="00B92120"/>
     <w:rPr>
       <w:rFonts w:asciiTheme="majorHAnsi" w:eastAsiaTheme="majorEastAsia" w:hAnsiTheme="majorHAnsi" w:cstheme="majorBidi"/>
     </w:rPr>
@@ -1694,6 +1853,7 @@
     <w:basedOn w:val="DefaultParagraphFont"/>
     <w:uiPriority w:val="22"/>
     <w:qFormat/>
+    <w:rsid w:val="00B92120"/>
     <w:rPr>
       <w:b/>
       <w:bCs/>
@@ -1706,6 +1866,7 @@
     <w:link w:val="SubtitleChar"/>
     <w:uiPriority w:val="11"/>
     <w:qFormat/>
+    <w:rsid w:val="00B92120"/>
     <w:pPr>
       <w:numPr>
         <w:ilvl w:val="1"/>
@@ -1721,6 +1882,7 @@
     <w:basedOn w:val="DefaultParagraphFont"/>
     <w:link w:val="Subtitle"/>
     <w:uiPriority w:val="11"/>
+    <w:rsid w:val="00B92120"/>
     <w:rPr>
       <w:sz w:val="28"/>
       <w:szCs w:val="28"/>
@@ -1731,6 +1893,7 @@
     <w:basedOn w:val="DefaultParagraphFont"/>
     <w:uiPriority w:val="19"/>
     <w:qFormat/>
+    <w:rsid w:val="00B92120"/>
     <w:rPr>
       <w:i/>
       <w:iCs/>
@@ -1742,6 +1905,7 @@
     <w:basedOn w:val="DefaultParagraphFont"/>
     <w:uiPriority w:val="31"/>
     <w:qFormat/>
+    <w:rsid w:val="00B92120"/>
     <w:rPr>
       <w:caps w:val="0"/>
       <w:smallCaps/>
@@ -1756,6 +1920,7 @@
     <w:link w:val="TitleChar"/>
     <w:uiPriority w:val="10"/>
     <w:qFormat/>
+    <w:rsid w:val="00B92120"/>
     <w:pPr>
       <w:spacing w:after="0" w:line="240" w:lineRule="auto"/>
       <w:contextualSpacing/>
@@ -1773,6 +1938,7 @@
     <w:basedOn w:val="DefaultParagraphFont"/>
     <w:link w:val="Title"/>
     <w:uiPriority w:val="10"/>
+    <w:rsid w:val="00B92120"/>
     <w:rPr>
       <w:rFonts w:asciiTheme="majorHAnsi" w:eastAsiaTheme="majorEastAsia" w:hAnsiTheme="majorHAnsi" w:cstheme="majorBidi"/>
       <w:color w:val="B01513" w:themeColor="accent1"/>
@@ -1786,6 +1952,7 @@
     <w:basedOn w:val="Normal"/>
     <w:uiPriority w:val="34"/>
     <w:qFormat/>
+    <w:rsid w:val="00B92120"/>
     <w:pPr>
       <w:ind w:left="720"/>
       <w:contextualSpacing/>
@@ -1837,7 +2004,7 @@
     </a:clrScheme>
     <a:fontScheme name="Ion">
       <a:majorFont>
-        <a:latin typeface="Century Gothic" panose="020B0502020202020204"/>
+        <a:latin typeface="Century Gothic"/>
         <a:ea typeface=""/>
         <a:cs typeface=""/>
         <a:font script="Jpan" typeface="メイリオ"/>
@@ -1872,7 +2039,7 @@
         <a:font script="Geor" typeface="Sylfaen"/>
       </a:majorFont>
       <a:minorFont>
-        <a:latin typeface="Century Gothic" panose="020B0502020202020204"/>
+        <a:latin typeface="Century Gothic"/>
         <a:ea typeface=""/>
         <a:cs typeface=""/>
         <a:font script="Jpan" typeface="メイリオ"/>
@@ -2054,7 +2221,7 @@
   <a:extraClrSchemeLst/>
   <a:extLst>
     <a:ext uri="{05A4C25C-085E-4340-85A3-A5531E510DB2}">
-      <thm15:themeFamily xmlns:thm15="http://schemas.microsoft.com/office/thememl/2012/main" name="Ion" id="{B8441ADB-2E43-4AF7-B97A-BD870242C6A8}" vid="{292E63A9-BB86-4E3D-B92A-7223C6510D2E}"/>
+      <thm15:themeFamily xmlns:thm15="http://schemas.microsoft.com/office/thememl/2012/main" xmlns="" name="Ion" id="{B8441ADB-2E43-4AF7-B97A-BD870242C6A8}" vid="{292E63A9-BB86-4E3D-B92A-7223C6510D2E}"/>
     </a:ext>
   </a:extLst>
 </a:theme>

</xml_diff>